<commit_message>
Deleted Old Files !
</commit_message>
<xml_diff>
--- a/Syllabus/AngularJS.docx
+++ b/Syllabus/AngularJS.docx
@@ -855,23 +855,16 @@
             <w:r>
               <w:rPr>
                 <w:rFonts w:ascii="Calibri" w:eastAsia="Times New Roman" w:hAnsi="Calibri" w:cs="Calibri"/>
-                <w:color w:val="00B050"/>
+                <w:color w:val="000000" w:themeColor="text1"/>
               </w:rPr>
               <w:t>1. What</w:t>
             </w:r>
             <w:r>
               <w:rPr>
                 <w:rFonts w:ascii="Calibri" w:eastAsia="Times New Roman" w:hAnsi="Calibri" w:cs="Calibri"/>
-                <w:color w:val="00B050"/>
-              </w:rPr>
-              <w:t xml:space="preserve"> is AngularJS</w:t>
-            </w:r>
-            <w:r>
-              <w:rPr>
-                <w:rFonts w:ascii="Calibri" w:eastAsia="Times New Roman" w:hAnsi="Calibri" w:cs="Calibri"/>
-                <w:color w:val="000000" w:themeColor="text1"/>
-              </w:rPr>
-              <w:t xml:space="preserve">                                   2.Advantages Of AngularJS                3.Disadvantages Of AngularJS                                4.Key Features of AngularJS                               5.Comparision Between AngularJS with Other                 Frameworks.</w:t>
+                <w:color w:val="000000" w:themeColor="text1"/>
+              </w:rPr>
+              <w:t xml:space="preserve"> is AngularJS                                   2.Advantages Of AngularJS                3.Disadvantages Of AngularJS                                4.Key Features of AngularJS                               5.Comparision Between AngularJS with Other                 Frameworks.</w:t>
             </w:r>
           </w:p>
         </w:tc>
@@ -1031,16 +1024,9 @@
             <w:r>
               <w:rPr>
                 <w:rFonts w:ascii="Calibri" w:eastAsia="Times New Roman" w:hAnsi="Calibri" w:cs="Calibri"/>
-                <w:color w:val="00B050"/>
-              </w:rPr>
-              <w:t>1.GitHub                                                                         2.CDN                                                                                 3.Bower                       4.WebStrom</w:t>
-            </w:r>
-            <w:r>
-              <w:rPr>
-                <w:rFonts w:ascii="Calibri" w:eastAsia="Times New Roman" w:hAnsi="Calibri" w:cs="Calibri"/>
-                <w:color w:val="000000" w:themeColor="text1"/>
-              </w:rPr>
-              <w:t>/Ecilipse/Plunker/jfiddle</w:t>
+                <w:color w:val="000000" w:themeColor="text1"/>
+              </w:rPr>
+              <w:t>1.GitHub                                                                         2.CDN                                                                                 3.Bower                       4.WebStrom/Ecilipse/Plunker/jfiddle</w:t>
             </w:r>
           </w:p>
         </w:tc>
@@ -1133,13 +1119,13 @@
               <w:jc w:val="center"/>
               <w:rPr>
                 <w:rFonts w:ascii="Calibri" w:eastAsia="Times New Roman" w:hAnsi="Calibri" w:cs="Calibri"/>
-                <w:color w:val="00B050"/>
-              </w:rPr>
-            </w:pPr>
-            <w:r>
-              <w:rPr>
-                <w:rFonts w:ascii="Calibri" w:eastAsia="Times New Roman" w:hAnsi="Calibri" w:cs="Calibri"/>
-                <w:color w:val="00B050"/>
+                <w:color w:val="000000" w:themeColor="text1"/>
+              </w:rPr>
+            </w:pPr>
+            <w:r>
+              <w:rPr>
+                <w:rFonts w:ascii="Calibri" w:eastAsia="Times New Roman" w:hAnsi="Calibri" w:cs="Calibri"/>
+                <w:color w:val="000000" w:themeColor="text1"/>
               </w:rPr>
               <w:t>3</w:t>
             </w:r>
@@ -1164,13 +1150,13 @@
               <w:jc w:val="center"/>
               <w:rPr>
                 <w:rFonts w:ascii="Calibri" w:eastAsia="Times New Roman" w:hAnsi="Calibri" w:cs="Calibri"/>
-                <w:color w:val="00B050"/>
-              </w:rPr>
-            </w:pPr>
-            <w:r>
-              <w:rPr>
-                <w:rFonts w:ascii="Calibri" w:eastAsia="Times New Roman" w:hAnsi="Calibri" w:cs="Calibri"/>
-                <w:color w:val="00B050"/>
+                <w:color w:val="000000" w:themeColor="text1"/>
+              </w:rPr>
+            </w:pPr>
+            <w:r>
+              <w:rPr>
+                <w:rFonts w:ascii="Calibri" w:eastAsia="Times New Roman" w:hAnsi="Calibri" w:cs="Calibri"/>
+                <w:color w:val="000000" w:themeColor="text1"/>
               </w:rPr>
               <w:t>AngularJS Application</w:t>
             </w:r>
@@ -1194,13 +1180,13 @@
               <w:spacing w:after="0" w:line="240" w:lineRule="auto"/>
               <w:rPr>
                 <w:rFonts w:ascii="Calibri" w:eastAsia="Times New Roman" w:hAnsi="Calibri" w:cs="Calibri"/>
-                <w:color w:val="00B050"/>
-              </w:rPr>
-            </w:pPr>
-            <w:r>
-              <w:rPr>
-                <w:rFonts w:ascii="Calibri" w:eastAsia="Times New Roman" w:hAnsi="Calibri" w:cs="Calibri"/>
-                <w:color w:val="00B050"/>
+                <w:color w:val="000000" w:themeColor="text1"/>
+              </w:rPr>
+            </w:pPr>
+            <w:r>
+              <w:rPr>
+                <w:rFonts w:ascii="Calibri" w:eastAsia="Times New Roman" w:hAnsi="Calibri" w:cs="Calibri"/>
+                <w:color w:val="000000" w:themeColor="text1"/>
               </w:rPr>
               <w:t>1.Static Application                                                               2.Dynamic Application</w:t>
             </w:r>
@@ -1226,13 +1212,13 @@
               <w:jc w:val="center"/>
               <w:rPr>
                 <w:rFonts w:ascii="Calibri" w:eastAsia="Times New Roman" w:hAnsi="Calibri" w:cs="Calibri"/>
-                <w:color w:val="00B050"/>
-              </w:rPr>
-            </w:pPr>
-            <w:r>
-              <w:rPr>
-                <w:rFonts w:ascii="Calibri" w:eastAsia="Times New Roman" w:hAnsi="Calibri" w:cs="Calibri"/>
-                <w:color w:val="00B050"/>
+                <w:color w:val="000000" w:themeColor="text1"/>
+              </w:rPr>
+            </w:pPr>
+            <w:r>
+              <w:rPr>
+                <w:rFonts w:ascii="Calibri" w:eastAsia="Times New Roman" w:hAnsi="Calibri" w:cs="Calibri"/>
+                <w:color w:val="000000" w:themeColor="text1"/>
               </w:rPr>
               <w:t>2 hrs</w:t>
             </w:r>
@@ -1258,13 +1244,13 @@
               <w:jc w:val="center"/>
               <w:rPr>
                 <w:rFonts w:ascii="Calibri" w:eastAsia="Times New Roman" w:hAnsi="Calibri" w:cs="Calibri"/>
-                <w:color w:val="00B050"/>
-              </w:rPr>
-            </w:pPr>
-            <w:r>
-              <w:rPr>
-                <w:rFonts w:ascii="Calibri" w:eastAsia="Times New Roman" w:hAnsi="Calibri" w:cs="Calibri"/>
-                <w:color w:val="00B050"/>
+                <w:color w:val="000000" w:themeColor="text1"/>
+              </w:rPr>
+            </w:pPr>
+            <w:r>
+              <w:rPr>
+                <w:rFonts w:ascii="Calibri" w:eastAsia="Times New Roman" w:hAnsi="Calibri" w:cs="Calibri"/>
+                <w:color w:val="000000" w:themeColor="text1"/>
               </w:rPr>
               <w:t>1 day</w:t>
             </w:r>
@@ -1295,13 +1281,13 @@
               <w:jc w:val="center"/>
               <w:rPr>
                 <w:rFonts w:ascii="Calibri" w:eastAsia="Times New Roman" w:hAnsi="Calibri" w:cs="Calibri"/>
-                <w:color w:val="00B050"/>
-              </w:rPr>
-            </w:pPr>
-            <w:r>
-              <w:rPr>
-                <w:rFonts w:ascii="Calibri" w:eastAsia="Times New Roman" w:hAnsi="Calibri" w:cs="Calibri"/>
-                <w:color w:val="00B050"/>
+                <w:color w:val="000000" w:themeColor="text1"/>
+              </w:rPr>
+            </w:pPr>
+            <w:r>
+              <w:rPr>
+                <w:rFonts w:ascii="Calibri" w:eastAsia="Times New Roman" w:hAnsi="Calibri" w:cs="Calibri"/>
+                <w:color w:val="000000" w:themeColor="text1"/>
               </w:rPr>
               <w:t>4</w:t>
             </w:r>
@@ -1326,13 +1312,13 @@
               <w:jc w:val="center"/>
               <w:rPr>
                 <w:rFonts w:ascii="Calibri" w:eastAsia="Times New Roman" w:hAnsi="Calibri" w:cs="Calibri"/>
-                <w:color w:val="00B050"/>
-              </w:rPr>
-            </w:pPr>
-            <w:r>
-              <w:rPr>
-                <w:rFonts w:ascii="Calibri" w:eastAsia="Times New Roman" w:hAnsi="Calibri" w:cs="Calibri"/>
-                <w:color w:val="00B050"/>
+                <w:color w:val="000000" w:themeColor="text1"/>
+              </w:rPr>
+            </w:pPr>
+            <w:r>
+              <w:rPr>
+                <w:rFonts w:ascii="Calibri" w:eastAsia="Times New Roman" w:hAnsi="Calibri" w:cs="Calibri"/>
+                <w:color w:val="000000" w:themeColor="text1"/>
               </w:rPr>
               <w:t>Two Way Data Binding</w:t>
             </w:r>
@@ -1356,13 +1342,13 @@
               <w:spacing w:after="0" w:line="240" w:lineRule="auto"/>
               <w:rPr>
                 <w:rFonts w:ascii="Calibri" w:eastAsia="Times New Roman" w:hAnsi="Calibri" w:cs="Calibri"/>
-                <w:color w:val="00B050"/>
-              </w:rPr>
-            </w:pPr>
-            <w:r>
-              <w:rPr>
-                <w:rFonts w:ascii="Calibri" w:eastAsia="Times New Roman" w:hAnsi="Calibri" w:cs="Calibri"/>
-                <w:color w:val="00B050"/>
+                <w:color w:val="000000" w:themeColor="text1"/>
+              </w:rPr>
+            </w:pPr>
+            <w:r>
+              <w:rPr>
+                <w:rFonts w:ascii="Calibri" w:eastAsia="Times New Roman" w:hAnsi="Calibri" w:cs="Calibri"/>
+                <w:color w:val="000000" w:themeColor="text1"/>
               </w:rPr>
               <w:t>Sample Applications.</w:t>
             </w:r>
@@ -1389,13 +1375,13 @@
               <w:jc w:val="center"/>
               <w:rPr>
                 <w:rFonts w:ascii="Calibri" w:eastAsia="Times New Roman" w:hAnsi="Calibri" w:cs="Calibri"/>
-                <w:color w:val="00B050"/>
-              </w:rPr>
-            </w:pPr>
-            <w:r>
-              <w:rPr>
-                <w:rFonts w:ascii="Calibri" w:eastAsia="Times New Roman" w:hAnsi="Calibri" w:cs="Calibri"/>
-                <w:color w:val="00B050"/>
+                <w:color w:val="000000" w:themeColor="text1"/>
+              </w:rPr>
+            </w:pPr>
+            <w:r>
+              <w:rPr>
+                <w:rFonts w:ascii="Calibri" w:eastAsia="Times New Roman" w:hAnsi="Calibri" w:cs="Calibri"/>
+                <w:color w:val="000000" w:themeColor="text1"/>
               </w:rPr>
               <w:t xml:space="preserve">2 hrs                  1day            </w:t>
             </w:r>
@@ -1549,13 +1535,13 @@
               <w:jc w:val="center"/>
               <w:rPr>
                 <w:rFonts w:ascii="Calibri" w:eastAsia="Times New Roman" w:hAnsi="Calibri" w:cs="Calibri"/>
-                <w:color w:val="00B050"/>
-              </w:rPr>
-            </w:pPr>
-            <w:r>
-              <w:rPr>
-                <w:rFonts w:ascii="Calibri" w:eastAsia="Times New Roman" w:hAnsi="Calibri" w:cs="Calibri"/>
-                <w:color w:val="00B050"/>
+                <w:color w:val="000000" w:themeColor="text1"/>
+              </w:rPr>
+            </w:pPr>
+            <w:r>
+              <w:rPr>
+                <w:rFonts w:ascii="Calibri" w:eastAsia="Times New Roman" w:hAnsi="Calibri" w:cs="Calibri"/>
+                <w:color w:val="000000" w:themeColor="text1"/>
               </w:rPr>
               <w:t>6</w:t>
             </w:r>
@@ -1580,13 +1566,13 @@
               <w:jc w:val="center"/>
               <w:rPr>
                 <w:rFonts w:ascii="Calibri" w:eastAsia="Times New Roman" w:hAnsi="Calibri" w:cs="Calibri"/>
-                <w:color w:val="00B050"/>
-              </w:rPr>
-            </w:pPr>
-            <w:r>
-              <w:rPr>
-                <w:rFonts w:ascii="Calibri" w:eastAsia="Times New Roman" w:hAnsi="Calibri" w:cs="Calibri"/>
-                <w:color w:val="00B050"/>
+                <w:color w:val="000000" w:themeColor="text1"/>
+              </w:rPr>
+            </w:pPr>
+            <w:r>
+              <w:rPr>
+                <w:rFonts w:ascii="Calibri" w:eastAsia="Times New Roman" w:hAnsi="Calibri" w:cs="Calibri"/>
+                <w:color w:val="000000" w:themeColor="text1"/>
               </w:rPr>
               <w:t>Directives</w:t>
             </w:r>
@@ -1610,13 +1596,13 @@
               <w:spacing w:after="0" w:line="240" w:lineRule="auto"/>
               <w:rPr>
                 <w:rFonts w:ascii="Calibri" w:eastAsia="Times New Roman" w:hAnsi="Calibri" w:cs="Calibri"/>
-                <w:color w:val="00B050"/>
-              </w:rPr>
-            </w:pPr>
-            <w:r>
-              <w:rPr>
-                <w:rFonts w:ascii="Calibri" w:eastAsia="Times New Roman" w:hAnsi="Calibri" w:cs="Calibri"/>
-                <w:color w:val="00B050"/>
+                <w:color w:val="000000" w:themeColor="text1"/>
+              </w:rPr>
+            </w:pPr>
+            <w:r>
+              <w:rPr>
+                <w:rFonts w:ascii="Calibri" w:eastAsia="Times New Roman" w:hAnsi="Calibri" w:cs="Calibri"/>
+                <w:color w:val="000000" w:themeColor="text1"/>
               </w:rPr>
               <w:t xml:space="preserve">1.ng-app        2.ng-controller          3.ng-model           4.ng-bind      5.ng-repeat                 6.ng-options          7.ng-click      8.ng-dblclick               9.ng-if                          10.ng-show  11.ng-hide                  12.ng-switch          13.ng-submit  14.ng-include        15.ng-cloak            16.ng-mouseover                                                                  17.ng-mouseleave                                                            18.ng-mouseenter   </w:t>
             </w:r>
@@ -1641,13 +1627,13 @@
               <w:jc w:val="center"/>
               <w:rPr>
                 <w:rFonts w:ascii="Calibri" w:eastAsia="Times New Roman" w:hAnsi="Calibri" w:cs="Calibri"/>
-                <w:color w:val="00B050"/>
-              </w:rPr>
-            </w:pPr>
-            <w:r>
-              <w:rPr>
-                <w:rFonts w:ascii="Calibri" w:eastAsia="Times New Roman" w:hAnsi="Calibri" w:cs="Calibri"/>
-                <w:color w:val="00B050"/>
+                <w:color w:val="000000" w:themeColor="text1"/>
+              </w:rPr>
+            </w:pPr>
+            <w:r>
+              <w:rPr>
+                <w:rFonts w:ascii="Calibri" w:eastAsia="Times New Roman" w:hAnsi="Calibri" w:cs="Calibri"/>
+                <w:color w:val="000000" w:themeColor="text1"/>
               </w:rPr>
               <w:t>8 hrs</w:t>
             </w:r>
@@ -1673,13 +1659,13 @@
               <w:jc w:val="center"/>
               <w:rPr>
                 <w:rFonts w:ascii="Calibri" w:eastAsia="Times New Roman" w:hAnsi="Calibri" w:cs="Calibri"/>
-                <w:color w:val="00B050"/>
-              </w:rPr>
-            </w:pPr>
-            <w:r>
-              <w:rPr>
-                <w:rFonts w:ascii="Calibri" w:eastAsia="Times New Roman" w:hAnsi="Calibri" w:cs="Calibri"/>
-                <w:color w:val="00B050"/>
+                <w:color w:val="000000" w:themeColor="text1"/>
+              </w:rPr>
+            </w:pPr>
+            <w:r>
+              <w:rPr>
+                <w:rFonts w:ascii="Calibri" w:eastAsia="Times New Roman" w:hAnsi="Calibri" w:cs="Calibri"/>
+                <w:color w:val="000000" w:themeColor="text1"/>
               </w:rPr>
               <w:t>4 days</w:t>
             </w:r>
@@ -1710,13 +1696,13 @@
               <w:jc w:val="center"/>
               <w:rPr>
                 <w:rFonts w:ascii="Calibri" w:eastAsia="Times New Roman" w:hAnsi="Calibri" w:cs="Calibri"/>
-                <w:color w:val="00B050"/>
-              </w:rPr>
-            </w:pPr>
-            <w:r>
-              <w:rPr>
-                <w:rFonts w:ascii="Calibri" w:eastAsia="Times New Roman" w:hAnsi="Calibri" w:cs="Calibri"/>
-                <w:color w:val="00B050"/>
+                <w:color w:val="000000" w:themeColor="text1"/>
+              </w:rPr>
+            </w:pPr>
+            <w:r>
+              <w:rPr>
+                <w:rFonts w:ascii="Calibri" w:eastAsia="Times New Roman" w:hAnsi="Calibri" w:cs="Calibri"/>
+                <w:color w:val="000000" w:themeColor="text1"/>
               </w:rPr>
               <w:t>7</w:t>
             </w:r>
@@ -1741,13 +1727,13 @@
               <w:jc w:val="center"/>
               <w:rPr>
                 <w:rFonts w:ascii="Calibri" w:eastAsia="Times New Roman" w:hAnsi="Calibri" w:cs="Calibri"/>
-                <w:color w:val="00B050"/>
-              </w:rPr>
-            </w:pPr>
-            <w:r>
-              <w:rPr>
-                <w:rFonts w:ascii="Calibri" w:eastAsia="Times New Roman" w:hAnsi="Calibri" w:cs="Calibri"/>
-                <w:color w:val="00B050"/>
+                <w:color w:val="000000" w:themeColor="text1"/>
+              </w:rPr>
+            </w:pPr>
+            <w:r>
+              <w:rPr>
+                <w:rFonts w:ascii="Calibri" w:eastAsia="Times New Roman" w:hAnsi="Calibri" w:cs="Calibri"/>
+                <w:color w:val="000000" w:themeColor="text1"/>
               </w:rPr>
               <w:t>Custom Directives</w:t>
             </w:r>
@@ -1771,13 +1757,13 @@
               <w:spacing w:after="0" w:line="240" w:lineRule="auto"/>
               <w:rPr>
                 <w:rFonts w:ascii="Calibri" w:eastAsia="Times New Roman" w:hAnsi="Calibri" w:cs="Calibri"/>
-                <w:color w:val="00B050"/>
-              </w:rPr>
-            </w:pPr>
-            <w:r>
-              <w:rPr>
-                <w:rFonts w:ascii="Calibri" w:eastAsia="Times New Roman" w:hAnsi="Calibri" w:cs="Calibri"/>
-                <w:color w:val="00B050"/>
+                <w:color w:val="000000" w:themeColor="text1"/>
+              </w:rPr>
+            </w:pPr>
+            <w:r>
+              <w:rPr>
+                <w:rFonts w:ascii="Calibri" w:eastAsia="Times New Roman" w:hAnsi="Calibri" w:cs="Calibri"/>
+                <w:color w:val="000000" w:themeColor="text1"/>
               </w:rPr>
               <w:t>Properties of Custom Directives</w:t>
             </w:r>
@@ -1803,13 +1789,13 @@
               <w:jc w:val="center"/>
               <w:rPr>
                 <w:rFonts w:ascii="Calibri" w:eastAsia="Times New Roman" w:hAnsi="Calibri" w:cs="Calibri"/>
-                <w:color w:val="00B050"/>
-              </w:rPr>
-            </w:pPr>
-            <w:r>
-              <w:rPr>
-                <w:rFonts w:ascii="Calibri" w:eastAsia="Times New Roman" w:hAnsi="Calibri" w:cs="Calibri"/>
-                <w:color w:val="00B050"/>
+                <w:color w:val="000000" w:themeColor="text1"/>
+              </w:rPr>
+            </w:pPr>
+            <w:r>
+              <w:rPr>
+                <w:rFonts w:ascii="Calibri" w:eastAsia="Times New Roman" w:hAnsi="Calibri" w:cs="Calibri"/>
+                <w:color w:val="000000" w:themeColor="text1"/>
               </w:rPr>
               <w:t>4 hrs</w:t>
             </w:r>
@@ -1835,13 +1821,13 @@
               <w:jc w:val="center"/>
               <w:rPr>
                 <w:rFonts w:ascii="Calibri" w:eastAsia="Times New Roman" w:hAnsi="Calibri" w:cs="Calibri"/>
-                <w:color w:val="00B050"/>
-              </w:rPr>
-            </w:pPr>
-            <w:r>
-              <w:rPr>
-                <w:rFonts w:ascii="Calibri" w:eastAsia="Times New Roman" w:hAnsi="Calibri" w:cs="Calibri"/>
-                <w:color w:val="00B050"/>
+                <w:color w:val="000000" w:themeColor="text1"/>
+              </w:rPr>
+            </w:pPr>
+            <w:r>
+              <w:rPr>
+                <w:rFonts w:ascii="Calibri" w:eastAsia="Times New Roman" w:hAnsi="Calibri" w:cs="Calibri"/>
+                <w:color w:val="000000" w:themeColor="text1"/>
               </w:rPr>
               <w:t>2 days</w:t>
             </w:r>
@@ -1872,13 +1858,13 @@
               <w:jc w:val="center"/>
               <w:rPr>
                 <w:rFonts w:ascii="Calibri" w:eastAsia="Times New Roman" w:hAnsi="Calibri" w:cs="Calibri"/>
-                <w:color w:val="00B050"/>
-              </w:rPr>
-            </w:pPr>
-            <w:r>
-              <w:rPr>
-                <w:rFonts w:ascii="Calibri" w:eastAsia="Times New Roman" w:hAnsi="Calibri" w:cs="Calibri"/>
-                <w:color w:val="00B050"/>
+                <w:color w:val="000000" w:themeColor="text1"/>
+              </w:rPr>
+            </w:pPr>
+            <w:r>
+              <w:rPr>
+                <w:rFonts w:ascii="Calibri" w:eastAsia="Times New Roman" w:hAnsi="Calibri" w:cs="Calibri"/>
+                <w:color w:val="000000" w:themeColor="text1"/>
               </w:rPr>
               <w:t>8</w:t>
             </w:r>
@@ -1903,13 +1889,13 @@
               <w:jc w:val="center"/>
               <w:rPr>
                 <w:rFonts w:ascii="Calibri" w:eastAsia="Times New Roman" w:hAnsi="Calibri" w:cs="Calibri"/>
-                <w:color w:val="00B050"/>
-              </w:rPr>
-            </w:pPr>
-            <w:r>
-              <w:rPr>
-                <w:rFonts w:ascii="Calibri" w:eastAsia="Times New Roman" w:hAnsi="Calibri" w:cs="Calibri"/>
-                <w:color w:val="00B050"/>
+                <w:color w:val="000000" w:themeColor="text1"/>
+              </w:rPr>
+            </w:pPr>
+            <w:r>
+              <w:rPr>
+                <w:rFonts w:ascii="Calibri" w:eastAsia="Times New Roman" w:hAnsi="Calibri" w:cs="Calibri"/>
+                <w:color w:val="000000" w:themeColor="text1"/>
               </w:rPr>
               <w:t>Scopes</w:t>
             </w:r>
@@ -1934,13 +1920,13 @@
               <w:spacing w:after="0" w:line="240" w:lineRule="auto"/>
               <w:rPr>
                 <w:rFonts w:ascii="Calibri" w:eastAsia="Times New Roman" w:hAnsi="Calibri" w:cs="Calibri"/>
-                <w:color w:val="00B050"/>
-              </w:rPr>
-            </w:pPr>
-            <w:r>
-              <w:rPr>
-                <w:rFonts w:ascii="Calibri" w:eastAsia="Times New Roman" w:hAnsi="Calibri" w:cs="Calibri"/>
-                <w:color w:val="00B050"/>
+                <w:color w:val="000000" w:themeColor="text1"/>
+              </w:rPr>
+            </w:pPr>
+            <w:r>
+              <w:rPr>
+                <w:rFonts w:ascii="Calibri" w:eastAsia="Times New Roman" w:hAnsi="Calibri" w:cs="Calibri"/>
+                <w:color w:val="000000" w:themeColor="text1"/>
               </w:rPr>
               <w:t>$scope,$rootScope</w:t>
             </w:r>
@@ -1966,13 +1952,13 @@
               <w:jc w:val="center"/>
               <w:rPr>
                 <w:rFonts w:ascii="Calibri" w:eastAsia="Times New Roman" w:hAnsi="Calibri" w:cs="Calibri"/>
-                <w:color w:val="00B050"/>
-              </w:rPr>
-            </w:pPr>
-            <w:r>
-              <w:rPr>
-                <w:rFonts w:ascii="Calibri" w:eastAsia="Times New Roman" w:hAnsi="Calibri" w:cs="Calibri"/>
-                <w:color w:val="00B050"/>
+                <w:color w:val="000000" w:themeColor="text1"/>
+              </w:rPr>
+            </w:pPr>
+            <w:r>
+              <w:rPr>
+                <w:rFonts w:ascii="Calibri" w:eastAsia="Times New Roman" w:hAnsi="Calibri" w:cs="Calibri"/>
+                <w:color w:val="000000" w:themeColor="text1"/>
               </w:rPr>
               <w:t>2 hrs</w:t>
             </w:r>
@@ -1998,13 +1984,13 @@
               <w:jc w:val="center"/>
               <w:rPr>
                 <w:rFonts w:ascii="Calibri" w:eastAsia="Times New Roman" w:hAnsi="Calibri" w:cs="Calibri"/>
-                <w:color w:val="00B050"/>
-              </w:rPr>
-            </w:pPr>
-            <w:r>
-              <w:rPr>
-                <w:rFonts w:ascii="Calibri" w:eastAsia="Times New Roman" w:hAnsi="Calibri" w:cs="Calibri"/>
-                <w:color w:val="00B050"/>
+                <w:color w:val="000000" w:themeColor="text1"/>
+              </w:rPr>
+            </w:pPr>
+            <w:r>
+              <w:rPr>
+                <w:rFonts w:ascii="Calibri" w:eastAsia="Times New Roman" w:hAnsi="Calibri" w:cs="Calibri"/>
+                <w:color w:val="000000" w:themeColor="text1"/>
               </w:rPr>
               <w:t>1 day</w:t>
             </w:r>
@@ -2035,13 +2021,13 @@
               <w:jc w:val="center"/>
               <w:rPr>
                 <w:rFonts w:ascii="Calibri" w:eastAsia="Times New Roman" w:hAnsi="Calibri" w:cs="Calibri"/>
-                <w:color w:val="00B050"/>
-              </w:rPr>
-            </w:pPr>
-            <w:r>
-              <w:rPr>
-                <w:rFonts w:ascii="Calibri" w:eastAsia="Times New Roman" w:hAnsi="Calibri" w:cs="Calibri"/>
-                <w:color w:val="00B050"/>
+                <w:color w:val="000000" w:themeColor="text1"/>
+              </w:rPr>
+            </w:pPr>
+            <w:r>
+              <w:rPr>
+                <w:rFonts w:ascii="Calibri" w:eastAsia="Times New Roman" w:hAnsi="Calibri" w:cs="Calibri"/>
+                <w:color w:val="000000" w:themeColor="text1"/>
               </w:rPr>
               <w:t>9</w:t>
             </w:r>
@@ -2066,13 +2052,13 @@
               <w:jc w:val="center"/>
               <w:rPr>
                 <w:rFonts w:ascii="Calibri" w:eastAsia="Times New Roman" w:hAnsi="Calibri" w:cs="Calibri"/>
-                <w:color w:val="00B050"/>
-              </w:rPr>
-            </w:pPr>
-            <w:r>
-              <w:rPr>
-                <w:rFonts w:ascii="Calibri" w:eastAsia="Times New Roman" w:hAnsi="Calibri" w:cs="Calibri"/>
-                <w:color w:val="00B050"/>
+                <w:color w:val="000000" w:themeColor="text1"/>
+              </w:rPr>
+            </w:pPr>
+            <w:r>
+              <w:rPr>
+                <w:rFonts w:ascii="Calibri" w:eastAsia="Times New Roman" w:hAnsi="Calibri" w:cs="Calibri"/>
+                <w:color w:val="000000" w:themeColor="text1"/>
               </w:rPr>
               <w:t>Communication Between Controllers</w:t>
             </w:r>
@@ -2096,13 +2082,13 @@
               <w:spacing w:after="0" w:line="240" w:lineRule="auto"/>
               <w:rPr>
                 <w:rFonts w:ascii="Calibri" w:eastAsia="Times New Roman" w:hAnsi="Calibri" w:cs="Calibri"/>
-                <w:color w:val="00B050"/>
-              </w:rPr>
-            </w:pPr>
-            <w:r>
-              <w:rPr>
-                <w:rFonts w:ascii="Calibri" w:eastAsia="Times New Roman" w:hAnsi="Calibri" w:cs="Calibri"/>
-                <w:color w:val="00B050"/>
+                <w:color w:val="000000" w:themeColor="text1"/>
+              </w:rPr>
+            </w:pPr>
+            <w:r>
+              <w:rPr>
+                <w:rFonts w:ascii="Calibri" w:eastAsia="Times New Roman" w:hAnsi="Calibri" w:cs="Calibri"/>
+                <w:color w:val="000000" w:themeColor="text1"/>
               </w:rPr>
               <w:t>1.By using $rootScope                                                         2.By using Services                                                               3.$broadcast                                                                            4.$emit</w:t>
             </w:r>
@@ -2128,13 +2114,13 @@
               <w:jc w:val="center"/>
               <w:rPr>
                 <w:rFonts w:ascii="Calibri" w:eastAsia="Times New Roman" w:hAnsi="Calibri" w:cs="Calibri"/>
-                <w:color w:val="00B050"/>
-              </w:rPr>
-            </w:pPr>
-            <w:r>
-              <w:rPr>
-                <w:rFonts w:ascii="Calibri" w:eastAsia="Times New Roman" w:hAnsi="Calibri" w:cs="Calibri"/>
-                <w:color w:val="00B050"/>
+                <w:color w:val="000000" w:themeColor="text1"/>
+              </w:rPr>
+            </w:pPr>
+            <w:r>
+              <w:rPr>
+                <w:rFonts w:ascii="Calibri" w:eastAsia="Times New Roman" w:hAnsi="Calibri" w:cs="Calibri"/>
+                <w:color w:val="000000" w:themeColor="text1"/>
               </w:rPr>
               <w:t>4 hrs</w:t>
             </w:r>
@@ -2160,13 +2146,13 @@
               <w:jc w:val="center"/>
               <w:rPr>
                 <w:rFonts w:ascii="Calibri" w:eastAsia="Times New Roman" w:hAnsi="Calibri" w:cs="Calibri"/>
-                <w:color w:val="00B050"/>
-              </w:rPr>
-            </w:pPr>
-            <w:r>
-              <w:rPr>
-                <w:rFonts w:ascii="Calibri" w:eastAsia="Times New Roman" w:hAnsi="Calibri" w:cs="Calibri"/>
-                <w:color w:val="00B050"/>
+                <w:color w:val="000000" w:themeColor="text1"/>
+              </w:rPr>
+            </w:pPr>
+            <w:r>
+              <w:rPr>
+                <w:rFonts w:ascii="Calibri" w:eastAsia="Times New Roman" w:hAnsi="Calibri" w:cs="Calibri"/>
+                <w:color w:val="000000" w:themeColor="text1"/>
               </w:rPr>
               <w:t>2 days</w:t>
             </w:r>
@@ -2197,13 +2183,13 @@
               <w:jc w:val="center"/>
               <w:rPr>
                 <w:rFonts w:ascii="Calibri" w:eastAsia="Times New Roman" w:hAnsi="Calibri" w:cs="Calibri"/>
-                <w:color w:val="00B050"/>
-              </w:rPr>
-            </w:pPr>
-            <w:r>
-              <w:rPr>
-                <w:rFonts w:ascii="Calibri" w:eastAsia="Times New Roman" w:hAnsi="Calibri" w:cs="Calibri"/>
-                <w:color w:val="00B050"/>
+                <w:color w:val="000000" w:themeColor="text1"/>
+              </w:rPr>
+            </w:pPr>
+            <w:r>
+              <w:rPr>
+                <w:rFonts w:ascii="Calibri" w:eastAsia="Times New Roman" w:hAnsi="Calibri" w:cs="Calibri"/>
+                <w:color w:val="000000" w:themeColor="text1"/>
               </w:rPr>
               <w:t>10</w:t>
             </w:r>
@@ -2228,13 +2214,13 @@
               <w:jc w:val="center"/>
               <w:rPr>
                 <w:rFonts w:ascii="Calibri" w:eastAsia="Times New Roman" w:hAnsi="Calibri" w:cs="Calibri"/>
-                <w:color w:val="00B050"/>
-              </w:rPr>
-            </w:pPr>
-            <w:r>
-              <w:rPr>
-                <w:rFonts w:ascii="Calibri" w:eastAsia="Times New Roman" w:hAnsi="Calibri" w:cs="Calibri"/>
-                <w:color w:val="00B050"/>
+                <w:color w:val="000000" w:themeColor="text1"/>
+              </w:rPr>
+            </w:pPr>
+            <w:r>
+              <w:rPr>
+                <w:rFonts w:ascii="Calibri" w:eastAsia="Times New Roman" w:hAnsi="Calibri" w:cs="Calibri"/>
+                <w:color w:val="000000" w:themeColor="text1"/>
               </w:rPr>
               <w:t>Services</w:t>
             </w:r>
@@ -2258,27 +2244,27 @@
               <w:spacing w:after="0" w:line="240" w:lineRule="auto"/>
               <w:rPr>
                 <w:rFonts w:ascii="Calibri" w:eastAsia="Times New Roman" w:hAnsi="Calibri" w:cs="Calibri"/>
-                <w:color w:val="00B050"/>
-              </w:rPr>
-            </w:pPr>
-            <w:r>
-              <w:rPr>
-                <w:rFonts w:ascii="Calibri" w:eastAsia="Times New Roman" w:hAnsi="Calibri" w:cs="Calibri"/>
-                <w:color w:val="00B050"/>
+                <w:color w:val="000000" w:themeColor="text1"/>
+              </w:rPr>
+            </w:pPr>
+            <w:r>
+              <w:rPr>
+                <w:rFonts w:ascii="Calibri" w:eastAsia="Times New Roman" w:hAnsi="Calibri" w:cs="Calibri"/>
+                <w:color w:val="000000" w:themeColor="text1"/>
               </w:rPr>
               <w:t xml:space="preserve">1.$http </w:t>
             </w:r>
             <w:r>
               <w:rPr>
                 <w:rFonts w:ascii="Calibri" w:eastAsia="Times New Roman" w:hAnsi="Calibri" w:cs="Calibri"/>
-                <w:color w:val="00B050"/>
+                <w:color w:val="000000" w:themeColor="text1"/>
               </w:rPr>
               <w:t xml:space="preserve">                                                                           2.$timeout                                                                         3.$interval                                                                      4.$location                                                                               5.$</w:t>
             </w:r>
             <w:r>
               <w:rPr>
                 <w:rFonts w:ascii="Calibri" w:eastAsia="Times New Roman" w:hAnsi="Calibri" w:cs="Calibri"/>
-                <w:color w:val="00B050"/>
+                <w:color w:val="000000" w:themeColor="text1"/>
                 <w:highlight w:val="yellow"/>
               </w:rPr>
               <w:t>q</w:t>
@@ -2305,13 +2291,13 @@
               <w:jc w:val="center"/>
               <w:rPr>
                 <w:rFonts w:ascii="Calibri" w:eastAsia="Times New Roman" w:hAnsi="Calibri" w:cs="Calibri"/>
-                <w:color w:val="00B050"/>
-              </w:rPr>
-            </w:pPr>
-            <w:r>
-              <w:rPr>
-                <w:rFonts w:ascii="Calibri" w:eastAsia="Times New Roman" w:hAnsi="Calibri" w:cs="Calibri"/>
-                <w:color w:val="00B050"/>
+                <w:color w:val="000000" w:themeColor="text1"/>
+              </w:rPr>
+            </w:pPr>
+            <w:r>
+              <w:rPr>
+                <w:rFonts w:ascii="Calibri" w:eastAsia="Times New Roman" w:hAnsi="Calibri" w:cs="Calibri"/>
+                <w:color w:val="000000" w:themeColor="text1"/>
               </w:rPr>
               <w:t>10 hrs</w:t>
             </w:r>
@@ -2337,13 +2323,13 @@
               <w:jc w:val="center"/>
               <w:rPr>
                 <w:rFonts w:ascii="Calibri" w:eastAsia="Times New Roman" w:hAnsi="Calibri" w:cs="Calibri"/>
-                <w:color w:val="00B050"/>
-              </w:rPr>
-            </w:pPr>
-            <w:r>
-              <w:rPr>
-                <w:rFonts w:ascii="Calibri" w:eastAsia="Times New Roman" w:hAnsi="Calibri" w:cs="Calibri"/>
-                <w:color w:val="00B050"/>
+                <w:color w:val="000000" w:themeColor="text1"/>
+              </w:rPr>
+            </w:pPr>
+            <w:r>
+              <w:rPr>
+                <w:rFonts w:ascii="Calibri" w:eastAsia="Times New Roman" w:hAnsi="Calibri" w:cs="Calibri"/>
+                <w:color w:val="000000" w:themeColor="text1"/>
               </w:rPr>
               <w:t>5 days</w:t>
             </w:r>
@@ -2374,13 +2360,13 @@
               <w:jc w:val="center"/>
               <w:rPr>
                 <w:rFonts w:ascii="Calibri" w:eastAsia="Times New Roman" w:hAnsi="Calibri" w:cs="Calibri"/>
-                <w:color w:val="00B050"/>
-              </w:rPr>
-            </w:pPr>
-            <w:r>
-              <w:rPr>
-                <w:rFonts w:ascii="Calibri" w:eastAsia="Times New Roman" w:hAnsi="Calibri" w:cs="Calibri"/>
-                <w:color w:val="00B050"/>
+                <w:color w:val="000000" w:themeColor="text1"/>
+              </w:rPr>
+            </w:pPr>
+            <w:r>
+              <w:rPr>
+                <w:rFonts w:ascii="Calibri" w:eastAsia="Times New Roman" w:hAnsi="Calibri" w:cs="Calibri"/>
+                <w:color w:val="000000" w:themeColor="text1"/>
               </w:rPr>
               <w:lastRenderedPageBreak/>
               <w:t>11</w:t>
@@ -2406,13 +2392,13 @@
               <w:jc w:val="center"/>
               <w:rPr>
                 <w:rFonts w:ascii="Calibri" w:eastAsia="Times New Roman" w:hAnsi="Calibri" w:cs="Calibri"/>
-                <w:color w:val="00B050"/>
-              </w:rPr>
-            </w:pPr>
-            <w:r>
-              <w:rPr>
-                <w:rFonts w:ascii="Calibri" w:eastAsia="Times New Roman" w:hAnsi="Calibri" w:cs="Calibri"/>
-                <w:color w:val="00B050"/>
+                <w:color w:val="000000" w:themeColor="text1"/>
+              </w:rPr>
+            </w:pPr>
+            <w:r>
+              <w:rPr>
+                <w:rFonts w:ascii="Calibri" w:eastAsia="Times New Roman" w:hAnsi="Calibri" w:cs="Calibri"/>
+                <w:color w:val="000000" w:themeColor="text1"/>
               </w:rPr>
               <w:t>Custom Services</w:t>
             </w:r>
@@ -2436,13 +2422,13 @@
               <w:spacing w:after="0" w:line="240" w:lineRule="auto"/>
               <w:rPr>
                 <w:rFonts w:ascii="Calibri" w:eastAsia="Times New Roman" w:hAnsi="Calibri" w:cs="Calibri"/>
-                <w:color w:val="00B050"/>
-              </w:rPr>
-            </w:pPr>
-            <w:r>
-              <w:rPr>
-                <w:rFonts w:ascii="Calibri" w:eastAsia="Times New Roman" w:hAnsi="Calibri" w:cs="Calibri"/>
-                <w:color w:val="00B050"/>
+                <w:color w:val="000000" w:themeColor="text1"/>
+              </w:rPr>
+            </w:pPr>
+            <w:r>
+              <w:rPr>
+                <w:rFonts w:ascii="Calibri" w:eastAsia="Times New Roman" w:hAnsi="Calibri" w:cs="Calibri"/>
+                <w:color w:val="000000" w:themeColor="text1"/>
               </w:rPr>
               <w:t>Development of Custom Services</w:t>
             </w:r>
@@ -2468,13 +2454,13 @@
               <w:jc w:val="center"/>
               <w:rPr>
                 <w:rFonts w:ascii="Calibri" w:eastAsia="Times New Roman" w:hAnsi="Calibri" w:cs="Calibri"/>
-                <w:color w:val="00B050"/>
-              </w:rPr>
-            </w:pPr>
-            <w:r>
-              <w:rPr>
-                <w:rFonts w:ascii="Calibri" w:eastAsia="Times New Roman" w:hAnsi="Calibri" w:cs="Calibri"/>
-                <w:color w:val="00B050"/>
+                <w:color w:val="000000" w:themeColor="text1"/>
+              </w:rPr>
+            </w:pPr>
+            <w:r>
+              <w:rPr>
+                <w:rFonts w:ascii="Calibri" w:eastAsia="Times New Roman" w:hAnsi="Calibri" w:cs="Calibri"/>
+                <w:color w:val="000000" w:themeColor="text1"/>
               </w:rPr>
               <w:t>2 hrs</w:t>
             </w:r>
@@ -2500,13 +2486,13 @@
               <w:jc w:val="center"/>
               <w:rPr>
                 <w:rFonts w:ascii="Calibri" w:eastAsia="Times New Roman" w:hAnsi="Calibri" w:cs="Calibri"/>
-                <w:color w:val="00B050"/>
-              </w:rPr>
-            </w:pPr>
-            <w:r>
-              <w:rPr>
-                <w:rFonts w:ascii="Calibri" w:eastAsia="Times New Roman" w:hAnsi="Calibri" w:cs="Calibri"/>
-                <w:color w:val="00B050"/>
+                <w:color w:val="000000" w:themeColor="text1"/>
+              </w:rPr>
+            </w:pPr>
+            <w:r>
+              <w:rPr>
+                <w:rFonts w:ascii="Calibri" w:eastAsia="Times New Roman" w:hAnsi="Calibri" w:cs="Calibri"/>
+                <w:color w:val="000000" w:themeColor="text1"/>
               </w:rPr>
               <w:t>1 day</w:t>
             </w:r>
@@ -2861,13 +2847,13 @@
               <w:jc w:val="center"/>
               <w:rPr>
                 <w:rFonts w:ascii="Calibri" w:eastAsia="Times New Roman" w:hAnsi="Calibri" w:cs="Calibri"/>
-                <w:color w:val="00B050"/>
-              </w:rPr>
-            </w:pPr>
-            <w:r>
-              <w:rPr>
-                <w:rFonts w:ascii="Calibri" w:eastAsia="Times New Roman" w:hAnsi="Calibri" w:cs="Calibri"/>
-                <w:color w:val="00B050"/>
+                <w:color w:val="000000" w:themeColor="text1"/>
+              </w:rPr>
+            </w:pPr>
+            <w:r>
+              <w:rPr>
+                <w:rFonts w:ascii="Calibri" w:eastAsia="Times New Roman" w:hAnsi="Calibri" w:cs="Calibri"/>
+                <w:color w:val="000000" w:themeColor="text1"/>
               </w:rPr>
               <w:t>14</w:t>
             </w:r>
@@ -2892,13 +2878,13 @@
               <w:jc w:val="center"/>
               <w:rPr>
                 <w:rFonts w:ascii="Calibri" w:eastAsia="Times New Roman" w:hAnsi="Calibri" w:cs="Calibri"/>
-                <w:color w:val="00B050"/>
-              </w:rPr>
-            </w:pPr>
-            <w:r>
-              <w:rPr>
-                <w:rFonts w:ascii="Calibri" w:eastAsia="Times New Roman" w:hAnsi="Calibri" w:cs="Calibri"/>
-                <w:color w:val="00B050"/>
+                <w:color w:val="000000" w:themeColor="text1"/>
+              </w:rPr>
+            </w:pPr>
+            <w:r>
+              <w:rPr>
+                <w:rFonts w:ascii="Calibri" w:eastAsia="Times New Roman" w:hAnsi="Calibri" w:cs="Calibri"/>
+                <w:color w:val="000000" w:themeColor="text1"/>
               </w:rPr>
               <w:t>AngularJS Storage</w:t>
             </w:r>
@@ -2922,13 +2908,13 @@
               <w:spacing w:after="0" w:line="240" w:lineRule="auto"/>
               <w:rPr>
                 <w:rFonts w:ascii="Calibri" w:eastAsia="Times New Roman" w:hAnsi="Calibri" w:cs="Calibri"/>
-                <w:color w:val="00B050"/>
-              </w:rPr>
-            </w:pPr>
-            <w:r>
-              <w:rPr>
-                <w:rFonts w:ascii="Calibri" w:eastAsia="Times New Roman" w:hAnsi="Calibri" w:cs="Calibri"/>
-                <w:color w:val="00B050"/>
+                <w:color w:val="000000" w:themeColor="text1"/>
+              </w:rPr>
+            </w:pPr>
+            <w:r>
+              <w:rPr>
+                <w:rFonts w:ascii="Calibri" w:eastAsia="Times New Roman" w:hAnsi="Calibri" w:cs="Calibri"/>
+                <w:color w:val="000000" w:themeColor="text1"/>
               </w:rPr>
               <w:t>1.$localStorage                                              2.$sessionStorage</w:t>
             </w:r>
@@ -2954,13 +2940,13 @@
               <w:jc w:val="center"/>
               <w:rPr>
                 <w:rFonts w:ascii="Calibri" w:eastAsia="Times New Roman" w:hAnsi="Calibri" w:cs="Calibri"/>
-                <w:color w:val="00B050"/>
-              </w:rPr>
-            </w:pPr>
-            <w:r>
-              <w:rPr>
-                <w:rFonts w:ascii="Calibri" w:eastAsia="Times New Roman" w:hAnsi="Calibri" w:cs="Calibri"/>
-                <w:color w:val="00B050"/>
+                <w:color w:val="000000" w:themeColor="text1"/>
+              </w:rPr>
+            </w:pPr>
+            <w:r>
+              <w:rPr>
+                <w:rFonts w:ascii="Calibri" w:eastAsia="Times New Roman" w:hAnsi="Calibri" w:cs="Calibri"/>
+                <w:color w:val="000000" w:themeColor="text1"/>
               </w:rPr>
               <w:t>2 hrs</w:t>
             </w:r>
@@ -2986,13 +2972,13 @@
               <w:jc w:val="center"/>
               <w:rPr>
                 <w:rFonts w:ascii="Calibri" w:eastAsia="Times New Roman" w:hAnsi="Calibri" w:cs="Calibri"/>
-                <w:color w:val="00B050"/>
-              </w:rPr>
-            </w:pPr>
-            <w:r>
-              <w:rPr>
-                <w:rFonts w:ascii="Calibri" w:eastAsia="Times New Roman" w:hAnsi="Calibri" w:cs="Calibri"/>
-                <w:color w:val="00B050"/>
+                <w:color w:val="000000" w:themeColor="text1"/>
+              </w:rPr>
+            </w:pPr>
+            <w:r>
+              <w:rPr>
+                <w:rFonts w:ascii="Calibri" w:eastAsia="Times New Roman" w:hAnsi="Calibri" w:cs="Calibri"/>
+                <w:color w:val="000000" w:themeColor="text1"/>
               </w:rPr>
               <w:t>1 day</w:t>
             </w:r>
@@ -3023,13 +3009,13 @@
               <w:jc w:val="center"/>
               <w:rPr>
                 <w:rFonts w:ascii="Calibri" w:eastAsia="Times New Roman" w:hAnsi="Calibri" w:cs="Calibri"/>
-                <w:color w:val="00B050"/>
-              </w:rPr>
-            </w:pPr>
-            <w:r>
-              <w:rPr>
-                <w:rFonts w:ascii="Calibri" w:eastAsia="Times New Roman" w:hAnsi="Calibri" w:cs="Calibri"/>
-                <w:color w:val="00B050"/>
+                <w:color w:val="000000" w:themeColor="text1"/>
+              </w:rPr>
+            </w:pPr>
+            <w:r>
+              <w:rPr>
+                <w:rFonts w:ascii="Calibri" w:eastAsia="Times New Roman" w:hAnsi="Calibri" w:cs="Calibri"/>
+                <w:color w:val="000000" w:themeColor="text1"/>
               </w:rPr>
               <w:t>15</w:t>
             </w:r>
@@ -3054,13 +3040,13 @@
               <w:jc w:val="center"/>
               <w:rPr>
                 <w:rFonts w:ascii="Calibri" w:eastAsia="Times New Roman" w:hAnsi="Calibri" w:cs="Calibri"/>
-                <w:color w:val="00B050"/>
-              </w:rPr>
-            </w:pPr>
-            <w:r>
-              <w:rPr>
-                <w:rFonts w:ascii="Calibri" w:eastAsia="Times New Roman" w:hAnsi="Calibri" w:cs="Calibri"/>
-                <w:color w:val="00B050"/>
+                <w:color w:val="000000" w:themeColor="text1"/>
+              </w:rPr>
+            </w:pPr>
+            <w:r>
+              <w:rPr>
+                <w:rFonts w:ascii="Calibri" w:eastAsia="Times New Roman" w:hAnsi="Calibri" w:cs="Calibri"/>
+                <w:color w:val="000000" w:themeColor="text1"/>
               </w:rPr>
               <w:t>Bootstrap with AngularJS</w:t>
             </w:r>
@@ -3084,13 +3070,13 @@
               <w:spacing w:after="0" w:line="240" w:lineRule="auto"/>
               <w:rPr>
                 <w:rFonts w:ascii="Calibri" w:eastAsia="Times New Roman" w:hAnsi="Calibri" w:cs="Calibri"/>
-                <w:color w:val="00B050"/>
-              </w:rPr>
-            </w:pPr>
-            <w:r>
-              <w:rPr>
-                <w:rFonts w:ascii="Calibri" w:eastAsia="Times New Roman" w:hAnsi="Calibri" w:cs="Calibri"/>
-                <w:color w:val="00B050"/>
+                <w:color w:val="000000" w:themeColor="text1"/>
+              </w:rPr>
+            </w:pPr>
+            <w:r>
+              <w:rPr>
+                <w:rFonts w:ascii="Calibri" w:eastAsia="Times New Roman" w:hAnsi="Calibri" w:cs="Calibri"/>
+                <w:color w:val="000000" w:themeColor="text1"/>
               </w:rPr>
               <w:t>AngularJS with Bootstrap</w:t>
             </w:r>
@@ -3117,13 +3103,13 @@
               <w:jc w:val="center"/>
               <w:rPr>
                 <w:rFonts w:ascii="Calibri" w:eastAsia="Times New Roman" w:hAnsi="Calibri" w:cs="Calibri"/>
-                <w:color w:val="00B050"/>
-              </w:rPr>
-            </w:pPr>
-            <w:r>
-              <w:rPr>
-                <w:rFonts w:ascii="Calibri" w:eastAsia="Times New Roman" w:hAnsi="Calibri" w:cs="Calibri"/>
-                <w:color w:val="00B050"/>
+                <w:color w:val="000000" w:themeColor="text1"/>
+              </w:rPr>
+            </w:pPr>
+            <w:r>
+              <w:rPr>
+                <w:rFonts w:ascii="Calibri" w:eastAsia="Times New Roman" w:hAnsi="Calibri" w:cs="Calibri"/>
+                <w:color w:val="000000" w:themeColor="text1"/>
               </w:rPr>
               <w:t>2 hrs</w:t>
             </w:r>
@@ -3150,13 +3136,13 @@
               <w:jc w:val="center"/>
               <w:rPr>
                 <w:rFonts w:ascii="Calibri" w:eastAsia="Times New Roman" w:hAnsi="Calibri" w:cs="Calibri"/>
-                <w:color w:val="00B050"/>
-              </w:rPr>
-            </w:pPr>
-            <w:r>
-              <w:rPr>
-                <w:rFonts w:ascii="Calibri" w:eastAsia="Times New Roman" w:hAnsi="Calibri" w:cs="Calibri"/>
-                <w:color w:val="00B050"/>
+                <w:color w:val="000000" w:themeColor="text1"/>
+              </w:rPr>
+            </w:pPr>
+            <w:r>
+              <w:rPr>
+                <w:rFonts w:ascii="Calibri" w:eastAsia="Times New Roman" w:hAnsi="Calibri" w:cs="Calibri"/>
+                <w:color w:val="000000" w:themeColor="text1"/>
               </w:rPr>
               <w:t>1 day</w:t>
             </w:r>
@@ -3187,13 +3173,13 @@
               <w:jc w:val="center"/>
               <w:rPr>
                 <w:rFonts w:ascii="Calibri" w:eastAsia="Times New Roman" w:hAnsi="Calibri" w:cs="Calibri"/>
-                <w:color w:val="00B050"/>
-              </w:rPr>
-            </w:pPr>
-            <w:r>
-              <w:rPr>
-                <w:rFonts w:ascii="Calibri" w:eastAsia="Times New Roman" w:hAnsi="Calibri" w:cs="Calibri"/>
-                <w:color w:val="00B050"/>
+                <w:color w:val="000000" w:themeColor="text1"/>
+              </w:rPr>
+            </w:pPr>
+            <w:r>
+              <w:rPr>
+                <w:rFonts w:ascii="Calibri" w:eastAsia="Times New Roman" w:hAnsi="Calibri" w:cs="Calibri"/>
+                <w:color w:val="000000" w:themeColor="text1"/>
               </w:rPr>
               <w:t>16</w:t>
             </w:r>
@@ -3218,13 +3204,13 @@
               <w:jc w:val="center"/>
               <w:rPr>
                 <w:rFonts w:ascii="Calibri" w:eastAsia="Times New Roman" w:hAnsi="Calibri" w:cs="Calibri"/>
-                <w:color w:val="00B050"/>
-              </w:rPr>
-            </w:pPr>
-            <w:r>
-              <w:rPr>
-                <w:rFonts w:ascii="Calibri" w:eastAsia="Times New Roman" w:hAnsi="Calibri" w:cs="Calibri"/>
-                <w:color w:val="00B050"/>
+                <w:color w:val="000000" w:themeColor="text1"/>
+              </w:rPr>
+            </w:pPr>
+            <w:r>
+              <w:rPr>
+                <w:rFonts w:ascii="Calibri" w:eastAsia="Times New Roman" w:hAnsi="Calibri" w:cs="Calibri"/>
+                <w:color w:val="000000" w:themeColor="text1"/>
               </w:rPr>
               <w:t>NodeJS</w:t>
             </w:r>
@@ -3248,13 +3234,13 @@
               <w:spacing w:after="0" w:line="240" w:lineRule="auto"/>
               <w:rPr>
                 <w:rFonts w:ascii="Calibri" w:eastAsia="Times New Roman" w:hAnsi="Calibri" w:cs="Calibri"/>
-                <w:color w:val="00B050"/>
-              </w:rPr>
-            </w:pPr>
-            <w:r>
-              <w:rPr>
-                <w:rFonts w:ascii="Calibri" w:eastAsia="Times New Roman" w:hAnsi="Calibri" w:cs="Calibri"/>
-                <w:color w:val="00B050"/>
+                <w:color w:val="000000" w:themeColor="text1"/>
+              </w:rPr>
+            </w:pPr>
+            <w:r>
+              <w:rPr>
+                <w:rFonts w:ascii="Calibri" w:eastAsia="Times New Roman" w:hAnsi="Calibri" w:cs="Calibri"/>
+                <w:color w:val="000000" w:themeColor="text1"/>
               </w:rPr>
               <w:t>Interacting With NodeJS</w:t>
             </w:r>

</xml_diff>